<commit_message>
Added some bonues to checkpoint #9
</commit_message>
<xml_diff>
--- a/Checkpoints/CP09/Checkpoint #9 (INFO-3111, Summer 2024).docx
+++ b/Checkpoints/CP09/Checkpoint #9 (INFO-3111, Summer 2024).docx
@@ -500,6 +500,79 @@
       </w:r>
     </w:p>
     <w:p/>
+    <w:p>
+      <w:r>
+        <w:t xml:space="preserve">Bonuses: </w:t>
+      </w:r>
+    </w:p>
+    <w:p>
+      <w:pPr>
+        <w:numPr>
+          <w:ilvl w:val="0"/>
+          <w:numId w:val="7"/>
+        </w:numPr>
+      </w:pPr>
+      <w:r>
+        <w:t xml:space="preserve">+50% : Combine two appropriate textures together, like a wall + graffiti, or a wall + vines, etc. </w:t>
+      </w:r>
+    </w:p>
+    <w:p>
+      <w:pPr>
+        <w:numPr>
+          <w:ilvl w:val="0"/>
+          <w:numId w:val="7"/>
+        </w:numPr>
+      </w:pPr>
+      <w:r>
+        <w:t>+50% : Combine a “masking” texture that either:</w:t>
+      </w:r>
+    </w:p>
+    <w:p>
+      <w:pPr>
+        <w:numPr>
+          <w:ilvl w:val="1"/>
+          <w:numId w:val="7"/>
+        </w:numPr>
+      </w:pPr>
+      <w:r>
+        <w:t xml:space="preserve">Alters the alpha transparency of another texture to blend two textures together. </w:t>
+      </w:r>
+    </w:p>
+    <w:p>
+      <w:pPr>
+        <w:numPr>
+          <w:ilvl w:val="1"/>
+          <w:numId w:val="7"/>
+        </w:numPr>
+      </w:pPr>
+      <w:r>
+        <w:t>Use alpha transparency to completely mask/stencil the visibility of two textures (so one texture is visible when the 2</w:t>
+      </w:r>
+      <w:r>
+        <w:rPr>
+          <w:vertAlign w:val="superscript"/>
+        </w:rPr>
+        <w:t>nd</w:t>
+      </w:r>
+      <w:r>
+        <w:t xml:space="preserve"> texture is “discarded” or they alternate between, or it’s being used as some sort of “decal”, like a hole, etc.)</w:t>
+      </w:r>
+    </w:p>
+    <w:p>
+      <w:pPr>
+        <w:numPr>
+          <w:ilvl w:val="0"/>
+          <w:numId w:val="7"/>
+        </w:numPr>
+      </w:pPr>
+      <w:r>
+        <w:t xml:space="preserve">+50% : Use the “discard” transparency to as a mask/stencil for the geometry of an object. </w:t>
+      </w:r>
+      <w:r>
+        <w:br/>
+        <w:t>(This has to “make sense” – so a hole, rust, fence, windows, etc.; it can’t just be a bunch of random discarded geometry based on another texture)</w:t>
+      </w:r>
+    </w:p>
     <w:sectPr>
       <w:pgSz w:w="12240" w:h="15840"/>
       <w:pgMar w:top="720" w:right="720" w:bottom="720" w:left="720" w:header="720" w:footer="720" w:gutter="0"/>
@@ -747,7 +820,7 @@
         <w:rFonts w:ascii="Symbol" w:hAnsi="Symbol" w:hint="default"/>
       </w:rPr>
     </w:lvl>
-    <w:lvl w:ilvl="1" w:tplc="10090003" w:tentative="1">
+    <w:lvl w:ilvl="1" w:tplc="10090003">
       <w:start w:val="1"/>
       <w:numFmt w:val="bullet"/>
       <w:lvlText w:val="o"/>

</xml_diff>